<commit_message>
new TODO and future developments
</commit_message>
<xml_diff>
--- a/docs/TODO_progetto.docx
+++ b/docs/TODO_progetto.docx
@@ -126,8 +126,13 @@
           <w:numId w:val="1"/>
         </w:numPr>
       </w:pPr>
-      <w:r>
-        <w:t>Beadon:</w:t>
+      <w:proofErr w:type="spellStart"/>
+      <w:r>
+        <w:t>Beadon</w:t>
+      </w:r>
+      <w:proofErr w:type="spellEnd"/>
+      <w:r>
+        <w:t>:</w:t>
       </w:r>
     </w:p>
     <w:p>
@@ -164,7 +169,15 @@
         </w:numPr>
       </w:pPr>
       <w:r>
-        <w:t>Il server Js raccoglie i dati dalla porta seriale ogni 5 minuti e li salva in un database</w:t>
+        <w:t xml:space="preserve">Il server </w:t>
+      </w:r>
+      <w:proofErr w:type="spellStart"/>
+      <w:r>
+        <w:t>Js</w:t>
+      </w:r>
+      <w:proofErr w:type="spellEnd"/>
+      <w:r>
+        <w:t xml:space="preserve"> raccoglie i dati dalla porta seriale ogni 5 minuti e li salva in un database</w:t>
       </w:r>
     </w:p>
     <w:p/>
@@ -189,6 +202,9 @@
       <w:r>
         <w:t>Test sulla cancellazione delle notifiche;</w:t>
       </w:r>
+      <w:r>
+        <w:t xml:space="preserve"> PARIX</w:t>
+      </w:r>
     </w:p>
     <w:p>
       <w:pPr>
@@ -201,6 +217,9 @@
       <w:r>
         <w:t>Migliorare la dimensione dello sfondo della home;</w:t>
       </w:r>
+      <w:r>
+        <w:t xml:space="preserve"> PARIX</w:t>
+      </w:r>
     </w:p>
     <w:p>
       <w:pPr>
@@ -213,6 +232,9 @@
       <w:r>
         <w:t>Migliorare posizione del cestino per la rimozione su certe notifiche;</w:t>
       </w:r>
+      <w:r>
+        <w:t xml:space="preserve"> PARIX</w:t>
+      </w:r>
     </w:p>
     <w:p>
       <w:pPr>
@@ -225,6 +247,9 @@
       <w:r>
         <w:t>Scrivere la data in un formato migliore per le notifiche;</w:t>
       </w:r>
+      <w:r>
+        <w:t xml:space="preserve"> MATTI</w:t>
+      </w:r>
     </w:p>
     <w:p>
       <w:pPr>
@@ -235,72 +260,23 @@
         </w:numPr>
       </w:pPr>
       <w:r>
-        <w:t>Rendere omogenee le i titoli nelle cards ( esempio: Temperatura dell’acqua in grafici e Temperatura Mare in notifiche)</w:t>
-      </w:r>
-    </w:p>
-    <w:p>
-      <w:pPr>
-        <w:pStyle w:val="Paragrafoelenco"/>
-        <w:numPr>
-          <w:ilvl w:val="0"/>
-          <w:numId w:val="3"/>
-        </w:numPr>
-      </w:pPr>
-      <w:r>
-        <w:t>Login;</w:t>
-      </w:r>
-    </w:p>
-    <w:p>
-      <w:pPr>
-        <w:pStyle w:val="Paragrafoelenco"/>
-        <w:numPr>
-          <w:ilvl w:val="0"/>
-          <w:numId w:val="3"/>
-        </w:numPr>
-      </w:pPr>
-      <w:r>
-        <w:t>Inserire badge sul tab notifiche con il numero delle notifiche non cancellate;</w:t>
-      </w:r>
-    </w:p>
-    <w:p>
-      <w:pPr>
-        <w:pStyle w:val="Paragrafoelenco"/>
-        <w:numPr>
-          <w:ilvl w:val="0"/>
-          <w:numId w:val="3"/>
-        </w:numPr>
-      </w:pPr>
-      <w:r>
-        <w:t>Capire perché i grafici della spiaggia hanno problemi nella visualizzazione (se modifico la data per tre volte si vede bene);</w:t>
-      </w:r>
-    </w:p>
-    <w:p>
-      <w:pPr>
-        <w:pStyle w:val="Paragrafoelenco"/>
-        <w:numPr>
-          <w:ilvl w:val="0"/>
-          <w:numId w:val="3"/>
-        </w:numPr>
-      </w:pPr>
-      <w:r>
-        <w:t>Se ce tempo: migliorare grafica degli allert;</w:t>
-      </w:r>
-    </w:p>
-    <w:p>
-      <w:pPr>
-        <w:pStyle w:val="Paragrafoelenco"/>
-        <w:numPr>
-          <w:ilvl w:val="0"/>
-          <w:numId w:val="3"/>
-        </w:numPr>
-      </w:pPr>
-      <w:r>
-        <w:t>Se ce tempo: migliorare il colore dei dati nella home che non mi piacciono</w:t>
+        <w:t>Rendere omogenee</w:t>
       </w:r>
       <w:bookmarkStart w:id="0" w:name="_GoBack"/>
       <w:bookmarkEnd w:id="0"/>
       <w:r>
-        <w:t xml:space="preserve"> ancora.</w:t>
+        <w:t xml:space="preserve">i titoli nelle </w:t>
+      </w:r>
+      <w:proofErr w:type="spellStart"/>
+      <w:r>
+        <w:t>cards</w:t>
+      </w:r>
+      <w:proofErr w:type="spellEnd"/>
+      <w:r>
+        <w:t xml:space="preserve"> ( esempio: Temperatura dell’acqua in grafici e Temperatura Mare in notifiche)</w:t>
+      </w:r>
+      <w:r>
+        <w:t xml:space="preserve"> PARIX</w:t>
       </w:r>
     </w:p>
     <w:p>
@@ -312,7 +288,193 @@
         </w:numPr>
       </w:pPr>
       <w:r>
+        <w:t>Login;</w:t>
+      </w:r>
+      <w:r>
+        <w:t xml:space="preserve"> MATTI</w:t>
+      </w:r>
+    </w:p>
+    <w:p>
+      <w:pPr>
+        <w:pStyle w:val="Paragrafoelenco"/>
+        <w:numPr>
+          <w:ilvl w:val="0"/>
+          <w:numId w:val="3"/>
+        </w:numPr>
+      </w:pPr>
+      <w:r>
+        <w:t xml:space="preserve">Inserire badge sul </w:t>
+      </w:r>
+      <w:proofErr w:type="spellStart"/>
+      <w:r>
+        <w:t>tab</w:t>
+      </w:r>
+      <w:proofErr w:type="spellEnd"/>
+      <w:r>
+        <w:t xml:space="preserve"> notifiche con il numero delle notifiche non cancellate;</w:t>
+      </w:r>
+      <w:r>
+        <w:t xml:space="preserve"> PARIX/MATTI</w:t>
+      </w:r>
+    </w:p>
+    <w:p>
+      <w:pPr>
+        <w:pStyle w:val="Paragrafoelenco"/>
+        <w:numPr>
+          <w:ilvl w:val="0"/>
+          <w:numId w:val="3"/>
+        </w:numPr>
+      </w:pPr>
+      <w:r>
+        <w:t>Capire perché i grafici della spiaggia hanno problemi nella visualizzazione (se modifico la data per tre volte si vede bene);</w:t>
+      </w:r>
+      <w:r>
+        <w:t xml:space="preserve"> PARIX</w:t>
+      </w:r>
+    </w:p>
+    <w:p>
+      <w:pPr>
+        <w:pStyle w:val="Paragrafoelenco"/>
+        <w:numPr>
+          <w:ilvl w:val="0"/>
+          <w:numId w:val="3"/>
+        </w:numPr>
+      </w:pPr>
+      <w:r>
+        <w:t xml:space="preserve">Grafica notifiche </w:t>
+      </w:r>
+      <w:proofErr w:type="spellStart"/>
+      <w:r>
+        <w:t>push</w:t>
+      </w:r>
+      <w:proofErr w:type="spellEnd"/>
+      <w:r>
+        <w:t>; MATTI</w:t>
+      </w:r>
+    </w:p>
+    <w:p>
+      <w:pPr>
+        <w:pStyle w:val="Paragrafoelenco"/>
+        <w:numPr>
+          <w:ilvl w:val="0"/>
+          <w:numId w:val="3"/>
+        </w:numPr>
+      </w:pPr>
+      <w:r>
+        <w:t>Fare in modo che l’</w:t>
+      </w:r>
+      <w:proofErr w:type="spellStart"/>
+      <w:r>
+        <w:t>app</w:t>
+      </w:r>
+      <w:proofErr w:type="spellEnd"/>
+      <w:r>
+        <w:t xml:space="preserve"> lavori sempre anche in background; MATTI</w:t>
+      </w:r>
+    </w:p>
+    <w:p>
+      <w:pPr>
+        <w:pStyle w:val="Paragrafoelenco"/>
+        <w:numPr>
+          <w:ilvl w:val="0"/>
+          <w:numId w:val="3"/>
+        </w:numPr>
+      </w:pPr>
+      <w:r>
+        <w:t xml:space="preserve">Se ce tempo: migliorare grafica degli </w:t>
+      </w:r>
+      <w:proofErr w:type="spellStart"/>
+      <w:r>
+        <w:t>allert</w:t>
+      </w:r>
+      <w:proofErr w:type="spellEnd"/>
+      <w:r>
+        <w:t>;</w:t>
+      </w:r>
+    </w:p>
+    <w:p>
+      <w:pPr>
+        <w:pStyle w:val="Paragrafoelenco"/>
+        <w:numPr>
+          <w:ilvl w:val="0"/>
+          <w:numId w:val="3"/>
+        </w:numPr>
+      </w:pPr>
+      <w:r>
+        <w:t>Se ce tempo: migliorare il colore dei dati nella home che non mi piacciono ancora.</w:t>
+      </w:r>
+    </w:p>
+    <w:p>
+      <w:pPr>
+        <w:pStyle w:val="Paragrafoelenco"/>
+        <w:numPr>
+          <w:ilvl w:val="0"/>
+          <w:numId w:val="3"/>
+        </w:numPr>
+      </w:pPr>
+      <w:r>
         <w:t>Articolo</w:t>
+      </w:r>
+      <w:r>
+        <w:t>; MATTI (</w:t>
+      </w:r>
+      <w:proofErr w:type="spellStart"/>
+      <w:r>
+        <w:t>ahaha</w:t>
+      </w:r>
+      <w:proofErr w:type="spellEnd"/>
+      <w:r>
+        <w:t xml:space="preserve"> </w:t>
+      </w:r>
+      <w:proofErr w:type="gramStart"/>
+      <w:r>
+        <w:t>scherzo :P</w:t>
+      </w:r>
+      <w:proofErr w:type="gramEnd"/>
+      <w:r>
+        <w:t xml:space="preserve"> )</w:t>
+      </w:r>
+    </w:p>
+    <w:p/>
+    <w:p>
+      <w:r>
+        <w:t>Sviluppi futuri:</w:t>
+      </w:r>
+    </w:p>
+    <w:p>
+      <w:pPr>
+        <w:pStyle w:val="Paragrafoelenco"/>
+        <w:numPr>
+          <w:ilvl w:val="0"/>
+          <w:numId w:val="1"/>
+        </w:numPr>
+      </w:pPr>
+      <w:r>
+        <w:t>sensore che determina la forza del vento (ho visto che esiste)</w:t>
+      </w:r>
+    </w:p>
+    <w:p>
+      <w:pPr>
+        <w:pStyle w:val="Paragrafoelenco"/>
+        <w:numPr>
+          <w:ilvl w:val="0"/>
+          <w:numId w:val="1"/>
+        </w:numPr>
+      </w:pPr>
+      <w:r>
+        <w:t>sensore profondità del mare (determinare alta marea o bassa marea)</w:t>
+      </w:r>
+    </w:p>
+    <w:p>
+      <w:pPr>
+        <w:pStyle w:val="Paragrafoelenco"/>
+        <w:numPr>
+          <w:ilvl w:val="0"/>
+          <w:numId w:val="1"/>
+        </w:numPr>
+      </w:pPr>
+      <w:r>
+        <w:t>usare accelerometro e giroscopio per determinare la direzione delle onde (per capire dove tira il vento, e quindi quali sono le correnti d'acqua)</w:t>
       </w:r>
     </w:p>
     <w:p>
@@ -424,6 +586,119 @@
     </w:lvl>
   </w:abstractNum>
   <w:abstractNum w:abstractNumId="1" w15:restartNumberingAfterBreak="0">
+    <w:nsid w:val="44F061CF"/>
+    <w:multiLevelType w:val="hybridMultilevel"/>
+    <w:tmpl w:val="3ADEC836"/>
+    <w:lvl w:ilvl="0" w:tplc="04100001">
+      <w:start w:val="1"/>
+      <w:numFmt w:val="bullet"/>
+      <w:lvlText w:val=""/>
+      <w:lvlJc w:val="left"/>
+      <w:pPr>
+        <w:ind w:left="720" w:hanging="360"/>
+      </w:pPr>
+      <w:rPr>
+        <w:rFonts w:ascii="Symbol" w:hAnsi="Symbol" w:hint="default"/>
+      </w:rPr>
+    </w:lvl>
+    <w:lvl w:ilvl="1" w:tplc="04100003" w:tentative="1">
+      <w:start w:val="1"/>
+      <w:numFmt w:val="bullet"/>
+      <w:lvlText w:val="o"/>
+      <w:lvlJc w:val="left"/>
+      <w:pPr>
+        <w:ind w:left="1440" w:hanging="360"/>
+      </w:pPr>
+      <w:rPr>
+        <w:rFonts w:ascii="Courier New" w:hAnsi="Courier New" w:cs="Courier New" w:hint="default"/>
+      </w:rPr>
+    </w:lvl>
+    <w:lvl w:ilvl="2" w:tplc="04100005" w:tentative="1">
+      <w:start w:val="1"/>
+      <w:numFmt w:val="bullet"/>
+      <w:lvlText w:val=""/>
+      <w:lvlJc w:val="left"/>
+      <w:pPr>
+        <w:ind w:left="2160" w:hanging="360"/>
+      </w:pPr>
+      <w:rPr>
+        <w:rFonts w:ascii="Wingdings" w:hAnsi="Wingdings" w:hint="default"/>
+      </w:rPr>
+    </w:lvl>
+    <w:lvl w:ilvl="3" w:tplc="04100001" w:tentative="1">
+      <w:start w:val="1"/>
+      <w:numFmt w:val="bullet"/>
+      <w:lvlText w:val=""/>
+      <w:lvlJc w:val="left"/>
+      <w:pPr>
+        <w:ind w:left="2880" w:hanging="360"/>
+      </w:pPr>
+      <w:rPr>
+        <w:rFonts w:ascii="Symbol" w:hAnsi="Symbol" w:hint="default"/>
+      </w:rPr>
+    </w:lvl>
+    <w:lvl w:ilvl="4" w:tplc="04100003" w:tentative="1">
+      <w:start w:val="1"/>
+      <w:numFmt w:val="bullet"/>
+      <w:lvlText w:val="o"/>
+      <w:lvlJc w:val="left"/>
+      <w:pPr>
+        <w:ind w:left="3600" w:hanging="360"/>
+      </w:pPr>
+      <w:rPr>
+        <w:rFonts w:ascii="Courier New" w:hAnsi="Courier New" w:cs="Courier New" w:hint="default"/>
+      </w:rPr>
+    </w:lvl>
+    <w:lvl w:ilvl="5" w:tplc="04100005" w:tentative="1">
+      <w:start w:val="1"/>
+      <w:numFmt w:val="bullet"/>
+      <w:lvlText w:val=""/>
+      <w:lvlJc w:val="left"/>
+      <w:pPr>
+        <w:ind w:left="4320" w:hanging="360"/>
+      </w:pPr>
+      <w:rPr>
+        <w:rFonts w:ascii="Wingdings" w:hAnsi="Wingdings" w:hint="default"/>
+      </w:rPr>
+    </w:lvl>
+    <w:lvl w:ilvl="6" w:tplc="04100001" w:tentative="1">
+      <w:start w:val="1"/>
+      <w:numFmt w:val="bullet"/>
+      <w:lvlText w:val=""/>
+      <w:lvlJc w:val="left"/>
+      <w:pPr>
+        <w:ind w:left="5040" w:hanging="360"/>
+      </w:pPr>
+      <w:rPr>
+        <w:rFonts w:ascii="Symbol" w:hAnsi="Symbol" w:hint="default"/>
+      </w:rPr>
+    </w:lvl>
+    <w:lvl w:ilvl="7" w:tplc="04100003" w:tentative="1">
+      <w:start w:val="1"/>
+      <w:numFmt w:val="bullet"/>
+      <w:lvlText w:val="o"/>
+      <w:lvlJc w:val="left"/>
+      <w:pPr>
+        <w:ind w:left="5760" w:hanging="360"/>
+      </w:pPr>
+      <w:rPr>
+        <w:rFonts w:ascii="Courier New" w:hAnsi="Courier New" w:cs="Courier New" w:hint="default"/>
+      </w:rPr>
+    </w:lvl>
+    <w:lvl w:ilvl="8" w:tplc="04100005" w:tentative="1">
+      <w:start w:val="1"/>
+      <w:numFmt w:val="bullet"/>
+      <w:lvlText w:val=""/>
+      <w:lvlJc w:val="left"/>
+      <w:pPr>
+        <w:ind w:left="6480" w:hanging="360"/>
+      </w:pPr>
+      <w:rPr>
+        <w:rFonts w:ascii="Wingdings" w:hAnsi="Wingdings" w:hint="default"/>
+      </w:rPr>
+    </w:lvl>
+  </w:abstractNum>
+  <w:abstractNum w:abstractNumId="2" w15:restartNumberingAfterBreak="0">
     <w:nsid w:val="58D51CFA"/>
     <w:multiLevelType w:val="hybridMultilevel"/>
     <w:tmpl w:val="19FAD212"/>
@@ -535,7 +810,7 @@
       </w:rPr>
     </w:lvl>
   </w:abstractNum>
-  <w:abstractNum w:abstractNumId="2" w15:restartNumberingAfterBreak="0">
+  <w:abstractNum w:abstractNumId="3" w15:restartNumberingAfterBreak="0">
     <w:nsid w:val="64A97FB3"/>
     <w:multiLevelType w:val="hybridMultilevel"/>
     <w:tmpl w:val="09B85A12"/>
@@ -625,13 +900,16 @@
     </w:lvl>
   </w:abstractNum>
   <w:num w:numId="1">
-    <w:abstractNumId w:val="1"/>
+    <w:abstractNumId w:val="2"/>
   </w:num>
   <w:num w:numId="2">
     <w:abstractNumId w:val="0"/>
   </w:num>
   <w:num w:numId="3">
-    <w:abstractNumId w:val="2"/>
+    <w:abstractNumId w:val="3"/>
+  </w:num>
+  <w:num w:numId="4">
+    <w:abstractNumId w:val="1"/>
   </w:num>
 </w:numbering>
 </file>

</xml_diff>

<commit_message>
uptated notify section in App and fix bug in del_notification (user.js)
</commit_message>
<xml_diff>
--- a/docs/TODO_progetto.docx
+++ b/docs/TODO_progetto.docx
@@ -217,211 +217,232 @@
         </w:numPr>
       </w:pPr>
       <w:r>
-        <w:t>Migliorare posizione del cestino per la rimozione su certe notifiche;</w:t>
-      </w:r>
-      <w:r>
-        <w:t xml:space="preserve"> PARIX</w:t>
-      </w:r>
-    </w:p>
-    <w:p>
-      <w:pPr>
-        <w:pStyle w:val="Paragrafoelenco"/>
-        <w:numPr>
-          <w:ilvl w:val="0"/>
-          <w:numId w:val="3"/>
-        </w:numPr>
-      </w:pPr>
-      <w:r>
-        <w:t>Scrivere la data in un formato migliore per le notifiche;</w:t>
-      </w:r>
-      <w:r>
-        <w:t xml:space="preserve"> MATTI</w:t>
-      </w:r>
-    </w:p>
-    <w:p>
-      <w:pPr>
-        <w:pStyle w:val="Paragrafoelenco"/>
-        <w:numPr>
-          <w:ilvl w:val="0"/>
-          <w:numId w:val="3"/>
-        </w:numPr>
-      </w:pPr>
-      <w:r>
-        <w:t>Rendere omogenee</w:t>
-      </w:r>
-      <w:r>
-        <w:t>i titoli nelle cards ( esempio: Temperatura dell’acqua in grafici e Temperatura Mare in notifiche)</w:t>
-      </w:r>
-      <w:r>
-        <w:t xml:space="preserve"> PARIX</w:t>
-      </w:r>
-    </w:p>
-    <w:p>
-      <w:pPr>
-        <w:pStyle w:val="Paragrafoelenco"/>
-        <w:numPr>
-          <w:ilvl w:val="0"/>
-          <w:numId w:val="3"/>
-        </w:numPr>
-      </w:pPr>
-      <w:r>
-        <w:t>Login;</w:t>
-      </w:r>
-      <w:r>
-        <w:t xml:space="preserve"> MATTI</w:t>
-      </w:r>
-    </w:p>
-    <w:p>
-      <w:pPr>
-        <w:pStyle w:val="Paragrafoelenco"/>
-        <w:numPr>
-          <w:ilvl w:val="0"/>
-          <w:numId w:val="3"/>
-        </w:numPr>
-      </w:pPr>
-      <w:r>
-        <w:t xml:space="preserve">Controllo </w:t>
-      </w:r>
-      <w:r>
-        <w:t>sull'orario dopo la rilevazione del beacon e l'invio del messaggio corretto in base all'ora del giorno</w:t>
-      </w:r>
-      <w:r>
-        <w:t>; MATTI</w:t>
-      </w:r>
-    </w:p>
-    <w:p>
-      <w:pPr>
-        <w:pStyle w:val="Paragrafoelenco"/>
-        <w:numPr>
-          <w:ilvl w:val="0"/>
-          <w:numId w:val="3"/>
-        </w:numPr>
-      </w:pPr>
-      <w:r>
-        <w:t>Inserire badge sul tab notifiche con il numero delle notifiche non cancellate;</w:t>
-      </w:r>
-      <w:r>
-        <w:t xml:space="preserve"> PARIX/MATTI</w:t>
-      </w:r>
-    </w:p>
-    <w:p>
-      <w:pPr>
-        <w:pStyle w:val="Paragrafoelenco"/>
-        <w:numPr>
-          <w:ilvl w:val="0"/>
-          <w:numId w:val="3"/>
-        </w:numPr>
-      </w:pPr>
-      <w:r>
-        <w:t>Capire perché i grafici della spiaggia hanno problemi nella visualizzazione (se modifico la data per tre volte si vede bene);</w:t>
-      </w:r>
-      <w:r>
-        <w:t xml:space="preserve"> PARIX</w:t>
-      </w:r>
-      <w:r>
-        <w:t>/MATTI</w:t>
-      </w:r>
-    </w:p>
-    <w:p>
-      <w:pPr>
-        <w:pStyle w:val="Paragrafoelenco"/>
-        <w:numPr>
-          <w:ilvl w:val="0"/>
-          <w:numId w:val="3"/>
-        </w:numPr>
-      </w:pPr>
-      <w:r>
-        <w:t>Trovare modo per aggiornare l’app nella sezione dei grafici senza ce l’utente scorra perso il basso la pagina</w:t>
-      </w:r>
-      <w:r>
-        <w:t xml:space="preserve"> dopo che si cambi la data; PARIX/MATTI</w:t>
-      </w:r>
-    </w:p>
-    <w:p>
-      <w:pPr>
-        <w:pStyle w:val="Paragrafoelenco"/>
-        <w:numPr>
-          <w:ilvl w:val="0"/>
-          <w:numId w:val="3"/>
-        </w:numPr>
-      </w:pPr>
-      <w:r>
-        <w:t xml:space="preserve">Grafica notifiche push; </w:t>
-      </w:r>
-      <w:r>
-        <w:t>PARIX/</w:t>
-      </w:r>
-      <w:r>
-        <w:t>MATTI</w:t>
-      </w:r>
-    </w:p>
-    <w:p>
-      <w:pPr>
-        <w:pStyle w:val="Paragrafoelenco"/>
-        <w:numPr>
-          <w:ilvl w:val="0"/>
-          <w:numId w:val="3"/>
-        </w:numPr>
-      </w:pPr>
-      <w:r>
-        <w:t>Fare in modo che l’app lavori sempre anche in background; MATTI</w:t>
-      </w:r>
-    </w:p>
-    <w:p>
-      <w:pPr>
-        <w:pStyle w:val="Paragrafoelenco"/>
-        <w:numPr>
-          <w:ilvl w:val="0"/>
-          <w:numId w:val="3"/>
-        </w:numPr>
-      </w:pPr>
-      <w:r>
-        <w:t>Trovare icona per l’app; PARIX</w:t>
-      </w:r>
-    </w:p>
-    <w:p>
-      <w:pPr>
-        <w:pStyle w:val="Paragrafoelenco"/>
-        <w:numPr>
-          <w:ilvl w:val="0"/>
-          <w:numId w:val="3"/>
-        </w:numPr>
-      </w:pPr>
-      <w:r>
-        <w:t>Se ce tempo: migliorare grafica degli allert;</w:t>
-      </w:r>
-    </w:p>
-    <w:p>
-      <w:pPr>
-        <w:pStyle w:val="Paragrafoelenco"/>
-        <w:numPr>
-          <w:ilvl w:val="0"/>
-          <w:numId w:val="3"/>
-        </w:numPr>
-      </w:pPr>
-      <w:r>
-        <w:t>Se ce tempo: migliorare il colore dei dati nella h</w:t>
-      </w:r>
-      <w:r>
-        <w:t>ome che non mi piacciono ancora;</w:t>
-      </w:r>
-    </w:p>
-    <w:p>
-      <w:pPr>
-        <w:pStyle w:val="Paragrafoelenco"/>
-        <w:numPr>
-          <w:ilvl w:val="0"/>
-          <w:numId w:val="3"/>
-        </w:numPr>
-      </w:pPr>
-      <w:r>
-        <w:t xml:space="preserve">Se ce tempo: </w:t>
-      </w:r>
-      <w:r>
-        <w:t>m</w:t>
+        <w:t>Aggiungere spazio alla fine dei grafici; PARIX</w:t>
       </w:r>
       <w:bookmarkStart w:id="0" w:name="_GoBack"/>
       <w:bookmarkEnd w:id="0"/>
+    </w:p>
+    <w:p>
+      <w:pPr>
+        <w:pStyle w:val="Paragrafoelenco"/>
+        <w:numPr>
+          <w:ilvl w:val="0"/>
+          <w:numId w:val="3"/>
+        </w:numPr>
+        <w:rPr>
+          <w:highlight w:val="yellow"/>
+        </w:rPr>
+      </w:pPr>
+      <w:r>
+        <w:rPr>
+          <w:highlight w:val="yellow"/>
+        </w:rPr>
+        <w:t>Migliorare posizione del cestino per la rimozione su certe notifiche;</w:t>
+      </w:r>
+      <w:r>
+        <w:rPr>
+          <w:highlight w:val="yellow"/>
+        </w:rPr>
+        <w:t xml:space="preserve"> PARIX</w:t>
+      </w:r>
+    </w:p>
+    <w:p>
+      <w:pPr>
+        <w:pStyle w:val="Paragrafoelenco"/>
+        <w:numPr>
+          <w:ilvl w:val="0"/>
+          <w:numId w:val="3"/>
+        </w:numPr>
+      </w:pPr>
+      <w:r>
+        <w:t>Scrivere la data in un formato migliore per le notifiche;</w:t>
+      </w:r>
+      <w:r>
+        <w:t xml:space="preserve"> MATTI</w:t>
+      </w:r>
+    </w:p>
+    <w:p>
+      <w:pPr>
+        <w:pStyle w:val="Paragrafoelenco"/>
+        <w:numPr>
+          <w:ilvl w:val="0"/>
+          <w:numId w:val="3"/>
+        </w:numPr>
+      </w:pPr>
+      <w:r>
+        <w:t>Rendere omogen</w:t>
+      </w:r>
+      <w:r>
+        <w:t>e</w:t>
+      </w:r>
+      <w:r>
+        <w:t>i titoli nelle cards ( esempio: Temperatura dell’acqua in grafici e Temperatura Mare in notifiche)</w:t>
+      </w:r>
+      <w:r>
+        <w:t xml:space="preserve"> PARIX</w:t>
+      </w:r>
+    </w:p>
+    <w:p>
+      <w:pPr>
+        <w:pStyle w:val="Paragrafoelenco"/>
+        <w:numPr>
+          <w:ilvl w:val="0"/>
+          <w:numId w:val="3"/>
+        </w:numPr>
+      </w:pPr>
+      <w:r>
+        <w:t>Login;</w:t>
+      </w:r>
+      <w:r>
+        <w:t xml:space="preserve"> MATTI</w:t>
+      </w:r>
+    </w:p>
+    <w:p>
+      <w:pPr>
+        <w:pStyle w:val="Paragrafoelenco"/>
+        <w:numPr>
+          <w:ilvl w:val="0"/>
+          <w:numId w:val="3"/>
+        </w:numPr>
+      </w:pPr>
+      <w:r>
+        <w:t xml:space="preserve">Controllo </w:t>
+      </w:r>
+      <w:r>
+        <w:t>sull'orario dopo la rilevazione del beacon e l'invio del messaggio corretto in base all'ora del giorno</w:t>
+      </w:r>
+      <w:r>
+        <w:t>; MATTI</w:t>
+      </w:r>
+    </w:p>
+    <w:p>
+      <w:pPr>
+        <w:pStyle w:val="Paragrafoelenco"/>
+        <w:numPr>
+          <w:ilvl w:val="0"/>
+          <w:numId w:val="3"/>
+        </w:numPr>
+      </w:pPr>
+      <w:r>
+        <w:t>Inserire badge sul tab notifiche con il numero delle notifiche non cancellate;</w:t>
+      </w:r>
+      <w:r>
+        <w:t xml:space="preserve"> PARIX/MATTI</w:t>
+      </w:r>
+    </w:p>
+    <w:p>
+      <w:pPr>
+        <w:pStyle w:val="Paragrafoelenco"/>
+        <w:numPr>
+          <w:ilvl w:val="0"/>
+          <w:numId w:val="3"/>
+        </w:numPr>
+      </w:pPr>
+      <w:r>
+        <w:t>Capire perché i grafici della spiaggia hanno problemi nella visualizzazione (se modifico la data per tre volte si vede bene);</w:t>
+      </w:r>
+      <w:r>
+        <w:t xml:space="preserve"> PARIX</w:t>
+      </w:r>
+      <w:r>
+        <w:t>/MATTI</w:t>
+      </w:r>
+    </w:p>
+    <w:p>
+      <w:pPr>
+        <w:pStyle w:val="Paragrafoelenco"/>
+        <w:numPr>
+          <w:ilvl w:val="0"/>
+          <w:numId w:val="3"/>
+        </w:numPr>
+      </w:pPr>
+      <w:r>
+        <w:t>Trovare modo per aggiornare l’app nella sezione dei grafici senza ce l’utente scorra perso il basso la pagina dopo che si cambi la data; PARIX/MATTI</w:t>
+      </w:r>
+    </w:p>
+    <w:p>
+      <w:pPr>
+        <w:pStyle w:val="Paragrafoelenco"/>
+        <w:numPr>
+          <w:ilvl w:val="0"/>
+          <w:numId w:val="3"/>
+        </w:numPr>
+      </w:pPr>
+      <w:r>
+        <w:t xml:space="preserve">Grafica notifiche push; </w:t>
+      </w:r>
+      <w:r>
+        <w:t>PARIX/</w:t>
+      </w:r>
+      <w:r>
+        <w:t>MATTI</w:t>
+      </w:r>
+    </w:p>
+    <w:p>
+      <w:pPr>
+        <w:pStyle w:val="Paragrafoelenco"/>
+        <w:numPr>
+          <w:ilvl w:val="0"/>
+          <w:numId w:val="3"/>
+        </w:numPr>
+      </w:pPr>
+      <w:r>
+        <w:t>Fare in modo che l’app lavori sempre anche in background; MATTI</w:t>
+      </w:r>
+    </w:p>
+    <w:p>
+      <w:pPr>
+        <w:pStyle w:val="Paragrafoelenco"/>
+        <w:numPr>
+          <w:ilvl w:val="0"/>
+          <w:numId w:val="3"/>
+        </w:numPr>
+      </w:pPr>
+      <w:r>
+        <w:t>Trovare icona per l’app; PARIX</w:t>
+      </w:r>
+    </w:p>
+    <w:p>
+      <w:pPr>
+        <w:pStyle w:val="Paragrafoelenco"/>
+        <w:numPr>
+          <w:ilvl w:val="0"/>
+          <w:numId w:val="3"/>
+        </w:numPr>
+      </w:pPr>
+      <w:r>
+        <w:t>Se ce tempo: migliorare grafica degli allert;</w:t>
+      </w:r>
+    </w:p>
+    <w:p>
+      <w:pPr>
+        <w:pStyle w:val="Paragrafoelenco"/>
+        <w:numPr>
+          <w:ilvl w:val="0"/>
+          <w:numId w:val="3"/>
+        </w:numPr>
+      </w:pPr>
+      <w:r>
+        <w:t>Se ce tempo: migliorare il colore dei dati nella h</w:t>
+      </w:r>
+      <w:r>
+        <w:t>ome che non mi piacciono ancora;</w:t>
+      </w:r>
+    </w:p>
+    <w:p>
+      <w:pPr>
+        <w:pStyle w:val="Paragrafoelenco"/>
+        <w:numPr>
+          <w:ilvl w:val="0"/>
+          <w:numId w:val="3"/>
+        </w:numPr>
+      </w:pPr>
+      <w:r>
+        <w:t xml:space="preserve">Se ce tempo: </w:t>
+      </w:r>
+      <w:r>
+        <w:t>m</w:t>
+      </w:r>
       <w:r>
         <w:t xml:space="preserve">ettere una progressive bar intanto che si caricano i dati sulla home; </w:t>
       </w:r>

</xml_diff>

<commit_message>
Updated andorid app and created appplication icon
</commit_message>
<xml_diff>
--- a/docs/TODO_progetto.docx
+++ b/docs/TODO_progetto.docx
@@ -245,8 +245,6 @@
           <w:highlight w:val="cyan"/>
         </w:rPr>
       </w:pPr>
-      <w:bookmarkStart w:id="0" w:name="_GoBack"/>
-      <w:bookmarkEnd w:id="0"/>
       <w:r>
         <w:rPr>
           <w:highlight w:val="cyan"/>
@@ -308,25 +306,6 @@
         <w:rPr>
           <w:highlight w:val="cyan"/>
         </w:rPr>
-        <w:t>Migliorare la dimensione dello sfondo della home; PARIX</w:t>
-      </w:r>
-    </w:p>
-    <w:p>
-      <w:pPr>
-        <w:pStyle w:val="Paragrafoelenco"/>
-        <w:numPr>
-          <w:ilvl w:val="0"/>
-          <w:numId w:val="4"/>
-        </w:numPr>
-        <w:ind w:left="720" w:hanging="360"/>
-        <w:rPr>
-          <w:highlight w:val="cyan"/>
-        </w:rPr>
-      </w:pPr>
-      <w:r>
-        <w:rPr>
-          <w:highlight w:val="cyan"/>
-        </w:rPr>
         <w:t>C</w:t>
       </w:r>
       <w:r>
@@ -352,7 +331,10 @@
         <w:ind w:left="720" w:hanging="360"/>
       </w:pPr>
       <w:r>
-        <w:t>Trovare modo per aggiornare l’</w:t>
+        <w:t>T</w:t>
+      </w:r>
+      <w:r>
+        <w:t>rovare modo per aggiornare l’</w:t>
       </w:r>
       <w:proofErr w:type="spellStart"/>
       <w:r>
@@ -405,6 +387,39 @@
     <w:p>
       <w:pPr>
         <w:pStyle w:val="Paragrafoelenco"/>
+        <w:numPr>
+          <w:ilvl w:val="0"/>
+          <w:numId w:val="4"/>
+        </w:numPr>
+        <w:ind w:left="720" w:hanging="360"/>
+      </w:pPr>
+      <w:r>
+        <w:t xml:space="preserve">Creare </w:t>
+      </w:r>
+      <w:r>
+        <w:t>sezione per</w:t>
+      </w:r>
+      <w:r>
+        <w:t xml:space="preserve"> </w:t>
+      </w:r>
+      <w:r>
+        <w:t>il</w:t>
+      </w:r>
+      <w:r>
+        <w:t xml:space="preserve"> </w:t>
+      </w:r>
+      <w:proofErr w:type="spellStart"/>
+      <w:r>
+        <w:t>logout</w:t>
+      </w:r>
+      <w:proofErr w:type="spellEnd"/>
+      <w:r>
+        <w:t>;</w:t>
+      </w:r>
+    </w:p>
+    <w:p>
+      <w:pPr>
+        <w:pStyle w:val="Paragrafoelenco"/>
       </w:pPr>
     </w:p>
     <w:p>
@@ -516,29 +531,19 @@
           <w:numId w:val="4"/>
         </w:numPr>
         <w:ind w:left="720" w:hanging="360"/>
-        <w:rPr>
-          <w:highlight w:val="cyan"/>
-        </w:rPr>
-      </w:pPr>
-      <w:r>
-        <w:rPr>
-          <w:highlight w:val="cyan"/>
-        </w:rPr>
-        <w:t>Trovare icona per l’</w:t>
+      </w:pPr>
+      <w:bookmarkStart w:id="0" w:name="_GoBack"/>
+      <w:bookmarkEnd w:id="0"/>
+      <w:r>
+        <w:t xml:space="preserve">Se ce tempo: migliorare grafica degli </w:t>
       </w:r>
       <w:proofErr w:type="spellStart"/>
       <w:r>
-        <w:rPr>
-          <w:highlight w:val="cyan"/>
-        </w:rPr>
-        <w:t>app</w:t>
+        <w:t>allert</w:t>
       </w:r>
       <w:proofErr w:type="spellEnd"/>
       <w:r>
-        <w:rPr>
-          <w:highlight w:val="cyan"/>
-        </w:rPr>
-        <w:t>; PARIX</w:t>
+        <w:t>;</w:t>
       </w:r>
     </w:p>
     <w:p>
@@ -551,15 +556,10 @@
         <w:ind w:left="720" w:hanging="360"/>
       </w:pPr>
       <w:r>
-        <w:t xml:space="preserve">Se ce tempo: migliorare grafica degli </w:t>
-      </w:r>
-      <w:proofErr w:type="spellStart"/>
-      <w:r>
-        <w:t>allert</w:t>
-      </w:r>
-      <w:proofErr w:type="spellEnd"/>
-      <w:r>
-        <w:t>;</w:t>
+        <w:t>S</w:t>
+      </w:r>
+      <w:r>
+        <w:t>e ce tempo: migliorare il colore dei dati nella home che non mi piacciono ancora;</w:t>
       </w:r>
     </w:p>
     <w:p>
@@ -572,19 +572,6 @@
         <w:ind w:left="720" w:hanging="360"/>
       </w:pPr>
       <w:r>
-        <w:t>Se ce tempo: migliorare il colore dei dati nella home che non mi piacciono ancora;</w:t>
-      </w:r>
-    </w:p>
-    <w:p>
-      <w:pPr>
-        <w:pStyle w:val="Paragrafoelenco"/>
-        <w:numPr>
-          <w:ilvl w:val="0"/>
-          <w:numId w:val="4"/>
-        </w:numPr>
-        <w:ind w:left="720" w:hanging="360"/>
-      </w:pPr>
-      <w:r>
         <w:t>Se ce tempo: mette</w:t>
       </w:r>
       <w:r>
@@ -610,6 +597,7 @@
         <w:ind w:left="0"/>
       </w:pPr>
       <w:r>
+        <w:lastRenderedPageBreak/>
         <w:t>ARTICOLO</w:t>
       </w:r>
     </w:p>

</xml_diff>

<commit_message>
upgrade front end Android app
</commit_message>
<xml_diff>
--- a/docs/TODO_progetto.docx
+++ b/docs/TODO_progetto.docx
@@ -178,10 +178,7 @@
         <w:ind w:left="720" w:hanging="360"/>
       </w:pPr>
       <w:r>
-        <w:t xml:space="preserve">Il </w:t>
-      </w:r>
-      <w:r>
-        <w:t xml:space="preserve">server </w:t>
+        <w:t xml:space="preserve">Il server </w:t>
       </w:r>
       <w:proofErr w:type="spellStart"/>
       <w:r>
@@ -217,20 +214,32 @@
         </w:numPr>
         <w:ind w:left="720" w:hanging="360"/>
         <w:rPr>
+          <w:highlight w:val="cyan"/>
+        </w:rPr>
+      </w:pPr>
+      <w:r>
+        <w:rPr>
+          <w:highlight w:val="cyan"/>
+        </w:rPr>
+        <w:t>Aggiornamento automatico della sezione notifiche dopo la cancellazione; ***</w:t>
+      </w:r>
+    </w:p>
+    <w:p>
+      <w:pPr>
+        <w:pStyle w:val="Paragrafoelenco"/>
+        <w:ind w:left="0"/>
+        <w:rPr>
           <w:highlight w:val="yellow"/>
         </w:rPr>
       </w:pPr>
-      <w:r>
-        <w:t>Aggiornamento automatico della sezione notifiche dopo la cancellazione;</w:t>
-      </w:r>
-      <w:r>
-        <w:rPr>
-          <w:highlight w:val="green"/>
-        </w:rPr>
-        <w:t xml:space="preserve"> </w:t>
-      </w:r>
-      <w:r>
-        <w:t>***</w:t>
+    </w:p>
+    <w:p>
+      <w:pPr>
+        <w:pStyle w:val="Paragrafoelenco"/>
+        <w:ind w:left="0"/>
+      </w:pPr>
+      <w:r>
+        <w:t>GRAFICI</w:t>
       </w:r>
     </w:p>
     <w:p>
@@ -249,45 +258,21 @@
         <w:rPr>
           <w:highlight w:val="cyan"/>
         </w:rPr>
-        <w:t>I</w:t>
-      </w:r>
+        <w:t>Trovare modo per aggiornare l’</w:t>
+      </w:r>
+      <w:proofErr w:type="spellStart"/>
       <w:r>
         <w:rPr>
           <w:highlight w:val="cyan"/>
         </w:rPr>
-        <w:t xml:space="preserve">nserire badge sul </w:t>
-      </w:r>
-      <w:proofErr w:type="spellStart"/>
+        <w:t>app</w:t>
+      </w:r>
+      <w:proofErr w:type="spellEnd"/>
       <w:r>
         <w:rPr>
           <w:highlight w:val="cyan"/>
         </w:rPr>
-        <w:t>tab</w:t>
-      </w:r>
-      <w:proofErr w:type="spellEnd"/>
-      <w:r>
-        <w:rPr>
-          <w:highlight w:val="cyan"/>
-        </w:rPr>
-        <w:t xml:space="preserve"> notifiche con il numero delle notifiche non cancellate; PARIX</w:t>
-      </w:r>
-    </w:p>
-    <w:p>
-      <w:pPr>
-        <w:pStyle w:val="Paragrafoelenco"/>
-        <w:ind w:left="0"/>
-        <w:rPr>
-          <w:highlight w:val="yellow"/>
-        </w:rPr>
-      </w:pPr>
-    </w:p>
-    <w:p>
-      <w:pPr>
-        <w:pStyle w:val="Paragrafoelenco"/>
-        <w:ind w:left="0"/>
-      </w:pPr>
-      <w:r>
-        <w:t>GRAFICI</w:t>
+        <w:t xml:space="preserve"> nella sezione dei grafici senza ce l’utente scorra perso il basso la pagina dopo che si cambi la data; ***</w:t>
       </w:r>
     </w:p>
     <w:p>
@@ -298,27 +283,47 @@
           <w:numId w:val="4"/>
         </w:numPr>
         <w:ind w:left="720" w:hanging="360"/>
+      </w:pPr>
+      <w:r>
+        <w:t xml:space="preserve">NB: se i valori sono tutti sopra o tutti sotto la soglia minima o massima la linea non viene visualizzata </w:t>
+      </w:r>
+      <w:r>
+        <w:sym w:font="Wingdings" w:char="F0E0"/>
+      </w:r>
+      <w:r>
+        <w:t xml:space="preserve"> Se sono tutti sotto la soglia ok (ovvero se non ce nessun problema)</w:t>
+      </w:r>
+    </w:p>
+    <w:p>
+      <w:pPr>
+        <w:pStyle w:val="Paragrafoelenco"/>
+      </w:pPr>
+      <w:r>
+        <w:tab/>
+        <w:t xml:space="preserve">        </w:t>
+      </w:r>
+      <w:r>
+        <w:sym w:font="Wingdings" w:char="F0E0"/>
+      </w:r>
+      <w:r>
         <w:rPr>
-          <w:highlight w:val="cyan"/>
+          <w:highlight w:val="magenta"/>
         </w:rPr>
-      </w:pPr>
-      <w:r>
-        <w:rPr>
-          <w:highlight w:val="cyan"/>
-        </w:rPr>
-        <w:t>C</w:t>
-      </w:r>
-      <w:r>
-        <w:rPr>
-          <w:highlight w:val="cyan"/>
-        </w:rPr>
-        <w:t>apire perché i grafici della spiaggia hanno problemi nella visualizzazione (se modifico la data per</w:t>
-      </w:r>
-      <w:r>
-        <w:rPr>
-          <w:highlight w:val="cyan"/>
-        </w:rPr>
-        <w:t xml:space="preserve"> tre volte si vede bene); PARIX</w:t>
+        <w:t>Se invece sono tutti sopra dici che è meglio farlo notare?</w:t>
+      </w:r>
+    </w:p>
+    <w:p>
+      <w:pPr>
+        <w:pStyle w:val="Paragrafoelenco"/>
+      </w:pPr>
+    </w:p>
+    <w:p>
+      <w:pPr>
+        <w:pStyle w:val="Paragrafoelenco"/>
+        <w:ind w:left="0"/>
+      </w:pPr>
+      <w:r>
+        <w:t>BEACON</w:t>
       </w:r>
     </w:p>
     <w:p>
@@ -331,24 +336,7 @@
         <w:ind w:left="720" w:hanging="360"/>
       </w:pPr>
       <w:r>
-        <w:t>T</w:t>
-      </w:r>
-      <w:r>
-        <w:t>rovare modo per aggiornare l’</w:t>
-      </w:r>
-      <w:proofErr w:type="spellStart"/>
-      <w:r>
-        <w:t>app</w:t>
-      </w:r>
-      <w:proofErr w:type="spellEnd"/>
-      <w:r>
-        <w:t xml:space="preserve"> nella sezione dei grafici senza ce l’utente scorra perso </w:t>
-      </w:r>
-      <w:r>
-        <w:t xml:space="preserve">il basso la pagina dopo che si cambi la data; </w:t>
-      </w:r>
-      <w:r>
-        <w:t>***</w:t>
+        <w:t>Testare se funziona</w:t>
       </w:r>
     </w:p>
     <w:p>
@@ -362,7 +350,7 @@
         <w:ind w:left="0"/>
       </w:pPr>
       <w:r>
-        <w:t xml:space="preserve"> LOGIN</w:t>
+        <w:t>NOTIFICHE PUSH</w:t>
       </w:r>
     </w:p>
     <w:p>
@@ -373,75 +361,17 @@
           <w:numId w:val="4"/>
         </w:numPr>
         <w:ind w:left="720" w:hanging="360"/>
-        <w:rPr>
-          <w:highlight w:val="cyan"/>
-        </w:rPr>
-      </w:pPr>
-      <w:r>
-        <w:rPr>
-          <w:highlight w:val="cyan"/>
-        </w:rPr>
-        <w:t>Sistemare grafica login; PARIX</w:t>
-      </w:r>
-    </w:p>
-    <w:p>
-      <w:pPr>
-        <w:pStyle w:val="Paragrafoelenco"/>
-        <w:numPr>
-          <w:ilvl w:val="0"/>
-          <w:numId w:val="4"/>
-        </w:numPr>
-        <w:ind w:left="720" w:hanging="360"/>
-      </w:pPr>
-      <w:r>
-        <w:t xml:space="preserve">Creare </w:t>
-      </w:r>
-      <w:r>
-        <w:t>sezione per</w:t>
-      </w:r>
-      <w:r>
-        <w:t xml:space="preserve"> </w:t>
-      </w:r>
-      <w:r>
-        <w:t>il</w:t>
-      </w:r>
-      <w:r>
-        <w:t xml:space="preserve"> </w:t>
+      </w:pPr>
+      <w:r>
+        <w:t xml:space="preserve">Grafica notifiche </w:t>
       </w:r>
       <w:proofErr w:type="spellStart"/>
       <w:r>
-        <w:t>logout</w:t>
+        <w:t>push</w:t>
       </w:r>
       <w:proofErr w:type="spellEnd"/>
       <w:r>
-        <w:t>;</w:t>
-      </w:r>
-    </w:p>
-    <w:p>
-      <w:pPr>
-        <w:pStyle w:val="Paragrafoelenco"/>
-      </w:pPr>
-    </w:p>
-    <w:p>
-      <w:pPr>
-        <w:pStyle w:val="Paragrafoelenco"/>
-        <w:ind w:left="0"/>
-      </w:pPr>
-      <w:r>
-        <w:t>BEACON</w:t>
-      </w:r>
-    </w:p>
-    <w:p>
-      <w:pPr>
-        <w:pStyle w:val="Paragrafoelenco"/>
-        <w:numPr>
-          <w:ilvl w:val="0"/>
-          <w:numId w:val="4"/>
-        </w:numPr>
-        <w:ind w:left="720" w:hanging="360"/>
-      </w:pPr>
-      <w:r>
-        <w:t xml:space="preserve">Controllo sull'orario dopo la rilevazione del beacon e l'invio del messaggio corretto in base all'ora del giorno; </w:t>
+        <w:t xml:space="preserve">; </w:t>
       </w:r>
       <w:r>
         <w:rPr>
@@ -453,20 +383,6 @@
     <w:p>
       <w:pPr>
         <w:pStyle w:val="Paragrafoelenco"/>
-      </w:pPr>
-    </w:p>
-    <w:p>
-      <w:pPr>
-        <w:pStyle w:val="Paragrafoelenco"/>
-        <w:ind w:left="0"/>
-      </w:pPr>
-      <w:r>
-        <w:t>NOTIFICHE PUSH</w:t>
-      </w:r>
-    </w:p>
-    <w:p>
-      <w:pPr>
-        <w:pStyle w:val="Paragrafoelenco"/>
         <w:numPr>
           <w:ilvl w:val="0"/>
           <w:numId w:val="4"/>
@@ -474,21 +390,49 @@
         <w:ind w:left="720" w:hanging="360"/>
       </w:pPr>
       <w:r>
-        <w:t xml:space="preserve">Grafica notifiche </w:t>
+        <w:t>Testare se funzionano</w:t>
+      </w:r>
+    </w:p>
+    <w:p>
+      <w:pPr>
+        <w:pStyle w:val="Paragrafoelenco"/>
+      </w:pPr>
+    </w:p>
+    <w:p>
+      <w:r>
+        <w:t>ALTRO:</w:t>
+      </w:r>
+    </w:p>
+    <w:p>
+      <w:pPr>
+        <w:pStyle w:val="Paragrafoelenco"/>
+        <w:numPr>
+          <w:ilvl w:val="0"/>
+          <w:numId w:val="6"/>
+        </w:numPr>
+      </w:pPr>
+      <w:r>
+        <w:t xml:space="preserve">Creare </w:t>
+      </w:r>
+      <w:r>
+        <w:t>sezione per</w:t>
+      </w:r>
+      <w:r>
+        <w:t xml:space="preserve"> </w:t>
+      </w:r>
+      <w:r>
+        <w:t>il</w:t>
+      </w:r>
+      <w:r>
+        <w:t xml:space="preserve"> </w:t>
       </w:r>
       <w:proofErr w:type="spellStart"/>
       <w:r>
-        <w:t>push</w:t>
+        <w:t>logout</w:t>
       </w:r>
       <w:proofErr w:type="spellEnd"/>
       <w:r>
-        <w:t xml:space="preserve">; </w:t>
-      </w:r>
-      <w:r>
-        <w:rPr>
-          <w:highlight w:val="green"/>
-        </w:rPr>
-        <w:t>MATTI</w:t>
+        <w:t>;</w:t>
       </w:r>
     </w:p>
     <w:p>
@@ -496,31 +440,20 @@
         <w:pStyle w:val="Paragrafoelenco"/>
         <w:numPr>
           <w:ilvl w:val="0"/>
-          <w:numId w:val="4"/>
+          <w:numId w:val="6"/>
         </w:numPr>
         <w:ind w:left="720" w:hanging="360"/>
       </w:pPr>
       <w:r>
-        <w:t>Fare in modo che l’</w:t>
+        <w:t xml:space="preserve">Se ce tempo: migliorare grafica degli </w:t>
       </w:r>
       <w:proofErr w:type="spellStart"/>
       <w:r>
-        <w:t>app</w:t>
+        <w:t>allert</w:t>
       </w:r>
       <w:proofErr w:type="spellEnd"/>
       <w:r>
-        <w:t xml:space="preserve"> lavori sempre anche in background; </w:t>
-      </w:r>
-      <w:r>
-        <w:rPr>
-          <w:highlight w:val="green"/>
-        </w:rPr>
-        <w:t>MATTI</w:t>
-      </w:r>
-    </w:p>
-    <w:p>
-      <w:r>
-        <w:t>ALTRO:</w:t>
+        <w:t>;</w:t>
       </w:r>
     </w:p>
     <w:p>
@@ -528,38 +461,59 @@
         <w:pStyle w:val="Paragrafoelenco"/>
         <w:numPr>
           <w:ilvl w:val="0"/>
-          <w:numId w:val="4"/>
+          <w:numId w:val="6"/>
         </w:numPr>
         <w:ind w:left="720" w:hanging="360"/>
       </w:pPr>
+      <w:r>
+        <w:t>Se ce tempo: migliorare il colore dei dati nella home che non mi piacciono ancora;</w:t>
+      </w:r>
       <w:bookmarkStart w:id="0" w:name="_GoBack"/>
       <w:bookmarkEnd w:id="0"/>
-      <w:r>
-        <w:t xml:space="preserve">Se ce tempo: migliorare grafica degli </w:t>
-      </w:r>
-      <w:proofErr w:type="spellStart"/>
-      <w:r>
-        <w:t>allert</w:t>
-      </w:r>
-      <w:proofErr w:type="spellEnd"/>
-      <w:r>
-        <w:t>;</w:t>
-      </w:r>
     </w:p>
     <w:p>
       <w:pPr>
         <w:pStyle w:val="Paragrafoelenco"/>
         <w:numPr>
           <w:ilvl w:val="0"/>
-          <w:numId w:val="4"/>
+          <w:numId w:val="6"/>
         </w:numPr>
         <w:ind w:left="720" w:hanging="360"/>
       </w:pPr>
       <w:r>
-        <w:t>S</w:t>
-      </w:r>
-      <w:r>
-        <w:t>e ce tempo: migliorare il colore dei dati nella home che non mi piacciono ancora;</w:t>
+        <w:t xml:space="preserve">Se ce tempo: mettere </w:t>
+      </w:r>
+      <w:proofErr w:type="gramStart"/>
+      <w:r>
+        <w:t>una progressive</w:t>
+      </w:r>
+      <w:proofErr w:type="gramEnd"/>
+      <w:r>
+        <w:t xml:space="preserve"> bar intanto che si caricano i dati sulla home; </w:t>
+      </w:r>
+    </w:p>
+    <w:p>
+      <w:pPr>
+        <w:pStyle w:val="Paragrafoelenco"/>
+      </w:pPr>
+    </w:p>
+    <w:p>
+      <w:pPr>
+        <w:pStyle w:val="Paragrafoelenco"/>
+      </w:pPr>
+    </w:p>
+    <w:p>
+      <w:pPr>
+        <w:pStyle w:val="Paragrafoelenco"/>
+      </w:pPr>
+    </w:p>
+    <w:p>
+      <w:pPr>
+        <w:pStyle w:val="Paragrafoelenco"/>
+        <w:ind w:left="0"/>
+      </w:pPr>
+      <w:r>
+        <w:t>ARTICOLO</w:t>
       </w:r>
     </w:p>
     <w:p>
@@ -567,51 +521,24 @@
         <w:pStyle w:val="Paragrafoelenco"/>
         <w:numPr>
           <w:ilvl w:val="0"/>
-          <w:numId w:val="4"/>
-        </w:numPr>
-        <w:ind w:left="720" w:hanging="360"/>
-      </w:pPr>
-      <w:r>
-        <w:t>Se ce tempo: mette</w:t>
-      </w:r>
-      <w:r>
-        <w:t xml:space="preserve">re </w:t>
-      </w:r>
-      <w:proofErr w:type="gramStart"/>
-      <w:r>
-        <w:t>una progressive</w:t>
-      </w:r>
-      <w:proofErr w:type="gramEnd"/>
-      <w:r>
-        <w:t xml:space="preserve"> bar intanto che si caricano i dati sulla home; </w:t>
-      </w:r>
-    </w:p>
-    <w:p>
-      <w:pPr>
-        <w:pStyle w:val="Paragrafoelenco"/>
-      </w:pPr>
-    </w:p>
-    <w:p>
-      <w:pPr>
-        <w:pStyle w:val="Paragrafoelenco"/>
-        <w:ind w:left="0"/>
+          <w:numId w:val="6"/>
+        </w:numPr>
       </w:pPr>
       <w:r>
         <w:lastRenderedPageBreak/>
-        <w:t>ARTICOLO</w:t>
-      </w:r>
-    </w:p>
-    <w:p>
-      <w:pPr>
-        <w:pStyle w:val="Paragrafoelenco"/>
-        <w:numPr>
-          <w:ilvl w:val="0"/>
-          <w:numId w:val="4"/>
-        </w:numPr>
-        <w:ind w:left="720" w:hanging="360"/>
-      </w:pPr>
-      <w:r>
         <w:t>Articolo; MATTI/PARIX</w:t>
+      </w:r>
+      <w:r>
+        <w:t xml:space="preserve"> </w:t>
+      </w:r>
+      <w:r>
+        <w:sym w:font="Wingdings" w:char="F0E0"/>
+      </w:r>
+      <w:r>
+        <w:t xml:space="preserve"> </w:t>
+      </w:r>
+      <w:r>
+        <w:t>https://www.overleaf.com/project/5bcc519c33d9f558c0945b38</w:t>
       </w:r>
     </w:p>
     <w:p/>
@@ -656,10 +583,7 @@
         <w:ind w:left="720" w:hanging="360"/>
       </w:pPr>
       <w:r>
-        <w:t xml:space="preserve">usare </w:t>
-      </w:r>
-      <w:r>
-        <w:t>accelerometro e giroscopio per determinare la direzione delle onde (per capire dove tira il vento, e quindi quali sono le correnti d'acqua)</w:t>
+        <w:t>usare accelerometro e giroscopio per determinare la direzione delle onde (per capire dove tira il vento, e quindi quali sono le correnti d'acqua)</w:t>
       </w:r>
     </w:p>
     <w:p>
@@ -980,6 +904,92 @@
     </w:lvl>
   </w:abstractNum>
   <w:abstractNum w:abstractNumId="3" w15:restartNumberingAfterBreak="0">
+    <w:nsid w:val="556E165C"/>
+    <w:multiLevelType w:val="hybridMultilevel"/>
+    <w:tmpl w:val="65607DE8"/>
+    <w:lvl w:ilvl="0" w:tplc="B290B8BE">
+      <w:start w:val="1"/>
+      <w:numFmt w:val="decimal"/>
+      <w:lvlText w:val="%1."/>
+      <w:lvlJc w:val="left"/>
+      <w:pPr>
+        <w:ind w:left="360" w:firstLine="0"/>
+      </w:pPr>
+    </w:lvl>
+    <w:lvl w:ilvl="1" w:tplc="F94A0DE8">
+      <w:start w:val="1"/>
+      <w:numFmt w:val="lowerLetter"/>
+      <w:lvlText w:val="%2."/>
+      <w:lvlJc w:val="left"/>
+      <w:pPr>
+        <w:ind w:left="1080" w:firstLine="0"/>
+      </w:pPr>
+    </w:lvl>
+    <w:lvl w:ilvl="2" w:tplc="B802D0B4">
+      <w:start w:val="1"/>
+      <w:numFmt w:val="lowerRoman"/>
+      <w:lvlText w:val="%3."/>
+      <w:lvlJc w:val="left"/>
+      <w:pPr>
+        <w:ind w:left="1980" w:firstLine="0"/>
+      </w:pPr>
+    </w:lvl>
+    <w:lvl w:ilvl="3" w:tplc="0638F4E4">
+      <w:start w:val="1"/>
+      <w:numFmt w:val="decimal"/>
+      <w:lvlText w:val="%4."/>
+      <w:lvlJc w:val="left"/>
+      <w:pPr>
+        <w:ind w:left="2520" w:firstLine="0"/>
+      </w:pPr>
+    </w:lvl>
+    <w:lvl w:ilvl="4" w:tplc="859C1A14">
+      <w:start w:val="1"/>
+      <w:numFmt w:val="lowerLetter"/>
+      <w:lvlText w:val="%5."/>
+      <w:lvlJc w:val="left"/>
+      <w:pPr>
+        <w:ind w:left="3240" w:firstLine="0"/>
+      </w:pPr>
+    </w:lvl>
+    <w:lvl w:ilvl="5" w:tplc="F06884E2">
+      <w:start w:val="1"/>
+      <w:numFmt w:val="lowerRoman"/>
+      <w:lvlText w:val="%6."/>
+      <w:lvlJc w:val="left"/>
+      <w:pPr>
+        <w:ind w:left="4140" w:firstLine="0"/>
+      </w:pPr>
+    </w:lvl>
+    <w:lvl w:ilvl="6" w:tplc="6DE8BB60">
+      <w:start w:val="1"/>
+      <w:numFmt w:val="decimal"/>
+      <w:lvlText w:val="%7."/>
+      <w:lvlJc w:val="left"/>
+      <w:pPr>
+        <w:ind w:left="4680" w:firstLine="0"/>
+      </w:pPr>
+    </w:lvl>
+    <w:lvl w:ilvl="7" w:tplc="F7AE5914">
+      <w:start w:val="1"/>
+      <w:numFmt w:val="lowerLetter"/>
+      <w:lvlText w:val="%8."/>
+      <w:lvlJc w:val="left"/>
+      <w:pPr>
+        <w:ind w:left="5400" w:firstLine="0"/>
+      </w:pPr>
+    </w:lvl>
+    <w:lvl w:ilvl="8" w:tplc="D152C0BE">
+      <w:start w:val="1"/>
+      <w:numFmt w:val="lowerRoman"/>
+      <w:lvlText w:val="%9."/>
+      <w:lvlJc w:val="left"/>
+      <w:pPr>
+        <w:ind w:left="6300" w:firstLine="0"/>
+      </w:pPr>
+    </w:lvl>
+  </w:abstractNum>
+  <w:abstractNum w:abstractNumId="4" w15:restartNumberingAfterBreak="0">
     <w:nsid w:val="603D5AFD"/>
     <w:multiLevelType w:val="hybridMultilevel"/>
     <w:tmpl w:val="EBA85234"/>
@@ -1084,7 +1094,7 @@
       </w:rPr>
     </w:lvl>
   </w:abstractNum>
-  <w:abstractNum w:abstractNumId="4" w15:restartNumberingAfterBreak="0">
+  <w:abstractNum w:abstractNumId="5" w15:restartNumberingAfterBreak="0">
     <w:nsid w:val="74F663C9"/>
     <w:multiLevelType w:val="hybridMultilevel"/>
     <w:tmpl w:val="AF6AFD5A"/>
@@ -1193,16 +1203,19 @@
     <w:abstractNumId w:val="0"/>
   </w:num>
   <w:num w:numId="2">
-    <w:abstractNumId w:val="4"/>
+    <w:abstractNumId w:val="5"/>
   </w:num>
   <w:num w:numId="3">
-    <w:abstractNumId w:val="3"/>
+    <w:abstractNumId w:val="4"/>
   </w:num>
   <w:num w:numId="4">
     <w:abstractNumId w:val="1"/>
   </w:num>
   <w:num w:numId="5">
     <w:abstractNumId w:val="2"/>
+  </w:num>
+  <w:num w:numId="6">
+    <w:abstractNumId w:val="3"/>
   </w:num>
 </w:numbering>
 </file>
@@ -1371,7 +1384,6 @@
     <w:lsdException w:name="Table Web 2" w:semiHidden="1" w:unhideWhenUsed="1"/>
     <w:lsdException w:name="Table Web 3" w:semiHidden="1" w:unhideWhenUsed="1"/>
     <w:lsdException w:name="Balloon Text" w:semiHidden="1" w:unhideWhenUsed="1"/>
-    <w:lsdException w:name="Table Grid" w:semiHidden="1" w:unhideWhenUsed="1"/>
     <w:lsdException w:name="Table Theme" w:semiHidden="1" w:unhideWhenUsed="1"/>
     <w:lsdException w:name="Placeholder Text" w:semiHidden="1" w:unhideWhenUsed="1"/>
     <w:lsdException w:name="No Spacing" w:semiHidden="1" w:unhideWhenUsed="1"/>

</xml_diff>

<commit_message>
General cleaning - last commit - end of the project
</commit_message>
<xml_diff>
--- a/docs/TODO_progetto.docx
+++ b/docs/TODO_progetto.docx
@@ -199,10 +199,22 @@
         <w:t>TODO:</w:t>
       </w:r>
     </w:p>
-    <w:p/>
-    <w:p>
-      <w:r>
-        <w:t>NOTIFICHE</w:t>
+    <w:p>
+      <w:pPr>
+        <w:pStyle w:val="Paragrafoelenco"/>
+        <w:ind w:left="0"/>
+        <w:rPr>
+          <w:highlight w:val="yellow"/>
+        </w:rPr>
+      </w:pPr>
+    </w:p>
+    <w:p>
+      <w:pPr>
+        <w:pStyle w:val="Paragrafoelenco"/>
+        <w:ind w:left="0"/>
+      </w:pPr>
+      <w:r>
+        <w:t>GRAFICI</w:t>
       </w:r>
     </w:p>
     <w:p>
@@ -221,43 +233,6 @@
         <w:rPr>
           <w:highlight w:val="cyan"/>
         </w:rPr>
-        <w:t>Aggiornamento automatico della sezione notifiche dopo la cancellazione; ***</w:t>
-      </w:r>
-    </w:p>
-    <w:p>
-      <w:pPr>
-        <w:pStyle w:val="Paragrafoelenco"/>
-        <w:ind w:left="0"/>
-        <w:rPr>
-          <w:highlight w:val="yellow"/>
-        </w:rPr>
-      </w:pPr>
-    </w:p>
-    <w:p>
-      <w:pPr>
-        <w:pStyle w:val="Paragrafoelenco"/>
-        <w:ind w:left="0"/>
-      </w:pPr>
-      <w:r>
-        <w:t>GRAFICI</w:t>
-      </w:r>
-    </w:p>
-    <w:p>
-      <w:pPr>
-        <w:pStyle w:val="Paragrafoelenco"/>
-        <w:numPr>
-          <w:ilvl w:val="0"/>
-          <w:numId w:val="4"/>
-        </w:numPr>
-        <w:ind w:left="720" w:hanging="360"/>
-        <w:rPr>
-          <w:highlight w:val="cyan"/>
-        </w:rPr>
-      </w:pPr>
-      <w:r>
-        <w:rPr>
-          <w:highlight w:val="cyan"/>
-        </w:rPr>
         <w:t>Trovare modo per aggiornare l’</w:t>
       </w:r>
       <w:proofErr w:type="spellStart"/>
@@ -323,33 +298,6 @@
         <w:ind w:left="0"/>
       </w:pPr>
       <w:r>
-        <w:t>BEACON</w:t>
-      </w:r>
-    </w:p>
-    <w:p>
-      <w:pPr>
-        <w:pStyle w:val="Paragrafoelenco"/>
-        <w:numPr>
-          <w:ilvl w:val="0"/>
-          <w:numId w:val="4"/>
-        </w:numPr>
-        <w:ind w:left="720" w:hanging="360"/>
-      </w:pPr>
-      <w:r>
-        <w:t>Testare se funziona</w:t>
-      </w:r>
-    </w:p>
-    <w:p>
-      <w:pPr>
-        <w:pStyle w:val="Paragrafoelenco"/>
-      </w:pPr>
-    </w:p>
-    <w:p>
-      <w:pPr>
-        <w:pStyle w:val="Paragrafoelenco"/>
-        <w:ind w:left="0"/>
-      </w:pPr>
-      <w:r>
         <w:t>NOTIFICHE PUSH</w:t>
       </w:r>
     </w:p>
@@ -422,223 +370,153 @@
       <w:r>
         <w:t>Punto 5, le onde comprese tra 1 e 2;</w:t>
       </w:r>
+    </w:p>
+    <w:p>
+      <w:pPr>
+        <w:pStyle w:val="Paragrafoelenco"/>
+      </w:pPr>
+    </w:p>
+    <w:p>
+      <w:r>
+        <w:t>ALTRO:</w:t>
+      </w:r>
+    </w:p>
+    <w:p>
+      <w:pPr>
+        <w:pStyle w:val="Paragrafoelenco"/>
+        <w:numPr>
+          <w:ilvl w:val="0"/>
+          <w:numId w:val="6"/>
+        </w:numPr>
+      </w:pPr>
+      <w:r>
+        <w:t xml:space="preserve">Creare </w:t>
+      </w:r>
+      <w:r>
+        <w:t>sezione per</w:t>
+      </w:r>
+      <w:r>
+        <w:t xml:space="preserve"> </w:t>
+      </w:r>
+      <w:r>
+        <w:t>il</w:t>
+      </w:r>
+      <w:r>
+        <w:t xml:space="preserve"> </w:t>
+      </w:r>
+      <w:proofErr w:type="spellStart"/>
+      <w:r>
+        <w:t>logout</w:t>
+      </w:r>
+      <w:proofErr w:type="spellEnd"/>
+      <w:r>
+        <w:t>;</w:t>
+      </w:r>
+    </w:p>
+    <w:p>
+      <w:pPr>
+        <w:pStyle w:val="Paragrafoelenco"/>
+        <w:numPr>
+          <w:ilvl w:val="0"/>
+          <w:numId w:val="6"/>
+        </w:numPr>
+        <w:ind w:left="720" w:hanging="360"/>
+      </w:pPr>
+      <w:r>
+        <w:t xml:space="preserve">Se ce tempo: migliorare grafica degli </w:t>
+      </w:r>
+      <w:proofErr w:type="spellStart"/>
+      <w:r>
+        <w:t>allert</w:t>
+      </w:r>
+      <w:proofErr w:type="spellEnd"/>
+      <w:r>
+        <w:t>;</w:t>
+      </w:r>
+    </w:p>
+    <w:p>
+      <w:pPr>
+        <w:pStyle w:val="Paragrafoelenco"/>
+        <w:numPr>
+          <w:ilvl w:val="0"/>
+          <w:numId w:val="6"/>
+        </w:numPr>
+        <w:ind w:left="720" w:hanging="360"/>
+      </w:pPr>
+      <w:r>
+        <w:t>Se ce tempo: migliorare il colore dei dati nella home che non mi piacciono ancora;</w:t>
+      </w:r>
+    </w:p>
+    <w:p>
+      <w:pPr>
+        <w:pStyle w:val="Paragrafoelenco"/>
+        <w:numPr>
+          <w:ilvl w:val="0"/>
+          <w:numId w:val="6"/>
+        </w:numPr>
+        <w:ind w:left="720" w:hanging="360"/>
+      </w:pPr>
+      <w:r>
+        <w:t xml:space="preserve">Se ce tempo: mettere </w:t>
+      </w:r>
+      <w:proofErr w:type="gramStart"/>
+      <w:r>
+        <w:t>una progressive</w:t>
+      </w:r>
+      <w:proofErr w:type="gramEnd"/>
+      <w:r>
+        <w:t xml:space="preserve"> bar intanto che si caricano i dati sulla home; </w:t>
+      </w:r>
+    </w:p>
+    <w:p>
+      <w:pPr>
+        <w:pStyle w:val="Paragrafoelenco"/>
+      </w:pPr>
+    </w:p>
+    <w:p>
+      <w:pPr>
+        <w:pStyle w:val="Paragrafoelenco"/>
+      </w:pPr>
+    </w:p>
+    <w:p>
+      <w:pPr>
+        <w:pStyle w:val="Paragrafoelenco"/>
+      </w:pPr>
+    </w:p>
+    <w:p>
+      <w:pPr>
+        <w:pStyle w:val="Paragrafoelenco"/>
+        <w:ind w:left="0"/>
+      </w:pPr>
+      <w:r>
+        <w:t>ARTICOLO</w:t>
+      </w:r>
+    </w:p>
+    <w:p>
+      <w:pPr>
+        <w:pStyle w:val="Paragrafoelenco"/>
+        <w:numPr>
+          <w:ilvl w:val="0"/>
+          <w:numId w:val="6"/>
+        </w:numPr>
+      </w:pPr>
+      <w:r>
+        <w:t>Articolo; MATTI/PARIX</w:t>
+      </w:r>
+      <w:r>
+        <w:t xml:space="preserve"> </w:t>
+      </w:r>
+      <w:r>
+        <w:sym w:font="Wingdings" w:char="F0E0"/>
+      </w:r>
+      <w:r>
+        <w:t xml:space="preserve"> </w:t>
+      </w:r>
+      <w:r>
+        <w:t>https://www.overleaf.com/project/5bcc519c33d9f558c0945b38</w:t>
+      </w:r>
       <w:bookmarkStart w:id="0" w:name="_GoBack"/>
       <w:bookmarkEnd w:id="0"/>
-    </w:p>
-    <w:p>
-      <w:pPr>
-        <w:pStyle w:val="Paragrafoelenco"/>
-      </w:pPr>
-    </w:p>
-    <w:p>
-      <w:r>
-        <w:t>ALTRO:</w:t>
-      </w:r>
-    </w:p>
-    <w:p>
-      <w:pPr>
-        <w:pStyle w:val="Paragrafoelenco"/>
-        <w:numPr>
-          <w:ilvl w:val="0"/>
-          <w:numId w:val="6"/>
-        </w:numPr>
-      </w:pPr>
-      <w:r>
-        <w:t xml:space="preserve">Creare </w:t>
-      </w:r>
-      <w:r>
-        <w:t>sezione per</w:t>
-      </w:r>
-      <w:r>
-        <w:t xml:space="preserve"> </w:t>
-      </w:r>
-      <w:r>
-        <w:t>il</w:t>
-      </w:r>
-      <w:r>
-        <w:t xml:space="preserve"> </w:t>
-      </w:r>
-      <w:proofErr w:type="spellStart"/>
-      <w:r>
-        <w:t>logout</w:t>
-      </w:r>
-      <w:proofErr w:type="spellEnd"/>
-      <w:r>
-        <w:t>;</w:t>
-      </w:r>
-    </w:p>
-    <w:p>
-      <w:pPr>
-        <w:pStyle w:val="Paragrafoelenco"/>
-        <w:numPr>
-          <w:ilvl w:val="0"/>
-          <w:numId w:val="6"/>
-        </w:numPr>
-        <w:ind w:left="720" w:hanging="360"/>
-      </w:pPr>
-      <w:r>
-        <w:t xml:space="preserve">Se ce tempo: migliorare grafica degli </w:t>
-      </w:r>
-      <w:proofErr w:type="spellStart"/>
-      <w:r>
-        <w:t>allert</w:t>
-      </w:r>
-      <w:proofErr w:type="spellEnd"/>
-      <w:r>
-        <w:t>;</w:t>
-      </w:r>
-    </w:p>
-    <w:p>
-      <w:pPr>
-        <w:pStyle w:val="Paragrafoelenco"/>
-        <w:numPr>
-          <w:ilvl w:val="0"/>
-          <w:numId w:val="6"/>
-        </w:numPr>
-        <w:ind w:left="720" w:hanging="360"/>
-      </w:pPr>
-      <w:r>
-        <w:t>Se ce tempo: migliorare il colore dei dati nella home che non mi piacciono ancora;</w:t>
-      </w:r>
-    </w:p>
-    <w:p>
-      <w:pPr>
-        <w:pStyle w:val="Paragrafoelenco"/>
-        <w:numPr>
-          <w:ilvl w:val="0"/>
-          <w:numId w:val="6"/>
-        </w:numPr>
-        <w:ind w:left="720" w:hanging="360"/>
-      </w:pPr>
-      <w:r>
-        <w:t xml:space="preserve">Se ce tempo: mettere </w:t>
-      </w:r>
-      <w:proofErr w:type="gramStart"/>
-      <w:r>
-        <w:t>una progressive</w:t>
-      </w:r>
-      <w:proofErr w:type="gramEnd"/>
-      <w:r>
-        <w:t xml:space="preserve"> bar intanto che si caricano i dati sulla home; </w:t>
-      </w:r>
-    </w:p>
-    <w:p>
-      <w:pPr>
-        <w:pStyle w:val="Paragrafoelenco"/>
-      </w:pPr>
-    </w:p>
-    <w:p>
-      <w:pPr>
-        <w:pStyle w:val="Paragrafoelenco"/>
-      </w:pPr>
-    </w:p>
-    <w:p>
-      <w:pPr>
-        <w:pStyle w:val="Paragrafoelenco"/>
-      </w:pPr>
-    </w:p>
-    <w:p>
-      <w:pPr>
-        <w:pStyle w:val="Paragrafoelenco"/>
-        <w:ind w:left="0"/>
-      </w:pPr>
-      <w:r>
-        <w:t>ARTICOLO</w:t>
-      </w:r>
-    </w:p>
-    <w:p>
-      <w:pPr>
-        <w:pStyle w:val="Paragrafoelenco"/>
-        <w:numPr>
-          <w:ilvl w:val="0"/>
-          <w:numId w:val="6"/>
-        </w:numPr>
-      </w:pPr>
-      <w:r>
-        <w:t>Articolo; MATTI/PARIX</w:t>
-      </w:r>
-      <w:r>
-        <w:t xml:space="preserve"> </w:t>
-      </w:r>
-      <w:r>
-        <w:sym w:font="Wingdings" w:char="F0E0"/>
-      </w:r>
-      <w:r>
-        <w:t xml:space="preserve"> </w:t>
-      </w:r>
-      <w:r>
-        <w:t>https://www.overleaf.com/project/5bcc519c33d9f558c0945b38</w:t>
-      </w:r>
-    </w:p>
-    <w:p/>
-    <w:p>
-      <w:r>
-        <w:t>Sviluppi futuri:</w:t>
-      </w:r>
-    </w:p>
-    <w:p>
-      <w:pPr>
-        <w:pStyle w:val="Paragrafoelenco"/>
-        <w:numPr>
-          <w:ilvl w:val="0"/>
-          <w:numId w:val="3"/>
-        </w:numPr>
-        <w:ind w:left="720" w:hanging="360"/>
-      </w:pPr>
-      <w:r>
-        <w:t>sensore che determina la forza del vento (ho visto che esiste)</w:t>
-      </w:r>
-    </w:p>
-    <w:p>
-      <w:pPr>
-        <w:pStyle w:val="Paragrafoelenco"/>
-        <w:numPr>
-          <w:ilvl w:val="0"/>
-          <w:numId w:val="3"/>
-        </w:numPr>
-        <w:ind w:left="720" w:hanging="360"/>
-      </w:pPr>
-      <w:r>
-        <w:t>sensore profondità del mare (determinare alta marea o bassa marea)</w:t>
-      </w:r>
-    </w:p>
-    <w:p>
-      <w:pPr>
-        <w:pStyle w:val="Paragrafoelenco"/>
-        <w:numPr>
-          <w:ilvl w:val="0"/>
-          <w:numId w:val="3"/>
-        </w:numPr>
-        <w:ind w:left="720" w:hanging="360"/>
-      </w:pPr>
-      <w:r>
-        <w:t>usare accelerometro e giroscopio per determinare la direzione delle onde (per capire dove tira il vento, e quindi quali sono le correnti d'acqua)</w:t>
-      </w:r>
-    </w:p>
-    <w:p>
-      <w:pPr>
-        <w:pStyle w:val="Paragrafoelenco"/>
-        <w:numPr>
-          <w:ilvl w:val="0"/>
-          <w:numId w:val="3"/>
-        </w:numPr>
-        <w:ind w:left="720" w:hanging="360"/>
-      </w:pPr>
-      <w:proofErr w:type="spellStart"/>
-      <w:r>
-        <w:t>QRcode</w:t>
-      </w:r>
-      <w:proofErr w:type="spellEnd"/>
-      <w:r>
-        <w:t xml:space="preserve"> per il login in modo da semplificare la procedura ed evitare errori</w:t>
-      </w:r>
-    </w:p>
-    <w:p>
-      <w:pPr>
-        <w:tabs>
-          <w:tab w:val="left" w:pos="1513"/>
-        </w:tabs>
-      </w:pPr>
     </w:p>
     <w:sectPr>
       <w:endnotePr>

</xml_diff>